<commit_message>
Renamed test reference to test condition and added limits field in repots
</commit_message>
<xml_diff>
--- a/Back-End/EServices.WebApi/WebApi/WordTemplates/PC_Recv.docx
+++ b/Back-End/EServices.WebApi/WebApi/WordTemplates/PC_Recv.docx
@@ -1685,6 +1685,8 @@
         </w:rPr>
         <w:t>&lt;QRCode&gt;</w:t>
       </w:r>
+      <w:bookmarkStart w:id="0" w:name="_GoBack"/>
+      <w:bookmarkEnd w:id="0"/>
     </w:p>
     <w:p>
       <w:pPr>
@@ -1778,10 +1780,8 @@
                 <w:rFonts w:hint="default" w:ascii="Cambria" w:hAnsi="Cambria" w:eastAsia="Cambria" w:cs="Cambria"/>
                 <w:lang w:val="en-US"/>
               </w:rPr>
-              <w:t xml:space="preserve"> &lt;Limit&gt; &lt;Limit&gt;</w:t>
-            </w:r>
-            <w:bookmarkStart w:id="0" w:name="_GoBack"/>
-            <w:bookmarkEnd w:id="0"/>
+              <w:t xml:space="preserve"> &lt;lmt&gt; </w:t>
+            </w:r>
             <w:r>
               <w:rPr>
                 <w:rFonts w:ascii="Cambria" w:hAnsi="Cambria" w:eastAsia="Cambria" w:cs="Cambria"/>

</xml_diff>